<commit_message>
Added an sse number from Marco.
</commit_message>
<xml_diff>
--- a/Articles/Presentation_ESEE_2015/Other results/Marco CES results/results_tables MKH.docx
+++ b/Articles/Presentation_ESEE_2015/Other results/Marco CES results/results_tables MKH.docx
@@ -1422,7 +1422,6 @@
               </w:rPr>
               <w:t>[</w:t>
             </w:r>
-            <w:proofErr w:type="gramStart"/>
             <w:r>
               <w:rPr>
                 <w:rFonts w:ascii="Arial" w:hAnsi="Arial" w:cs="Arial"/>
@@ -1430,17 +1429,7 @@
                 <w:sz w:val="20"/>
                 <w:szCs w:val="20"/>
               </w:rPr>
-              <w:t>sigma</w:t>
-            </w:r>
-            <w:proofErr w:type="gramEnd"/>
-            <w:r>
-              <w:rPr>
-                <w:rFonts w:ascii="Arial" w:hAnsi="Arial" w:cs="Arial"/>
-                <w:color w:val="FF0000"/>
-                <w:sz w:val="20"/>
-                <w:szCs w:val="20"/>
-              </w:rPr>
-              <w:t>_1 = 1/(1+rho_1)</w:t>
+              <w:t>sigma_1 = 1/(1+rho_1)</w:t>
             </w:r>
             <w:r>
               <w:rPr>
@@ -1563,8 +1552,6 @@
                 <w:szCs w:val="20"/>
               </w:rPr>
             </w:pPr>
-            <w:proofErr w:type="spellStart"/>
-            <w:proofErr w:type="gramStart"/>
             <w:r>
               <w:rPr>
                 <w:rFonts w:ascii="Arial" w:hAnsi="Arial" w:cs="Arial"/>
@@ -1573,49 +1560,29 @@
               </w:rPr>
               <w:t>sse</w:t>
             </w:r>
-            <w:proofErr w:type="spellEnd"/>
-            <w:proofErr w:type="gramEnd"/>
-          </w:p>
-        </w:tc>
-        <w:tc>
-          <w:tcPr>
-            <w:tcW w:w="2268" w:type="dxa"/>
-            <w:vAlign w:val="center"/>
-          </w:tcPr>
-          <w:p>
-            <w:pPr>
-              <w:jc w:val="center"/>
-              <w:rPr>
-                <w:rFonts w:ascii="Arial" w:hAnsi="Arial" w:cs="Arial"/>
-                <w:sz w:val="20"/>
-                <w:szCs w:val="20"/>
-              </w:rPr>
-            </w:pPr>
-            <w:r>
-              <w:rPr>
-                <w:rFonts w:ascii="Arial" w:hAnsi="Arial" w:cs="Arial"/>
-                <w:sz w:val="20"/>
-                <w:szCs w:val="20"/>
-              </w:rPr>
-              <w:t xml:space="preserve">&lt;&lt;Awaiting Marco’s </w:t>
-            </w:r>
-            <w:proofErr w:type="spellStart"/>
-            <w:r>
-              <w:rPr>
-                <w:rFonts w:ascii="Arial" w:hAnsi="Arial" w:cs="Arial"/>
-                <w:sz w:val="20"/>
-                <w:szCs w:val="20"/>
-              </w:rPr>
-              <w:t>sse</w:t>
-            </w:r>
-            <w:proofErr w:type="spellEnd"/>
-            <w:r>
-              <w:rPr>
-                <w:rFonts w:ascii="Arial" w:hAnsi="Arial" w:cs="Arial"/>
-                <w:sz w:val="20"/>
-                <w:szCs w:val="20"/>
-              </w:rPr>
-              <w:t xml:space="preserve"> value</w:t>
+          </w:p>
+        </w:tc>
+        <w:tc>
+          <w:tcPr>
+            <w:tcW w:w="2268" w:type="dxa"/>
+            <w:vAlign w:val="center"/>
+          </w:tcPr>
+          <w:p>
+            <w:pPr>
+              <w:jc w:val="center"/>
+              <w:rPr>
+                <w:rFonts w:ascii="Arial" w:hAnsi="Arial" w:cs="Arial"/>
+                <w:sz w:val="20"/>
+                <w:szCs w:val="20"/>
+              </w:rPr>
+            </w:pPr>
+            <w:r>
+              <w:rPr>
+                <w:rFonts w:ascii="Arial" w:hAnsi="Arial" w:cs="Arial"/>
+                <w:sz w:val="20"/>
+                <w:szCs w:val="20"/>
+              </w:rPr>
+              <w:t>&lt;&lt;Awaiting Marco’s sse value</w:t>
             </w:r>
             <w:r>
               <w:rPr>
@@ -1625,23 +1592,47 @@
               </w:rPr>
               <w:t xml:space="preserve"> here</w:t>
             </w:r>
-            <w:proofErr w:type="gramStart"/>
-            <w:r>
-              <w:rPr>
-                <w:rFonts w:ascii="Arial" w:hAnsi="Arial" w:cs="Arial"/>
-                <w:sz w:val="20"/>
-                <w:szCs w:val="20"/>
-              </w:rPr>
-              <w:t>.&gt;</w:t>
-            </w:r>
-            <w:proofErr w:type="gramEnd"/>
-            <w:r>
-              <w:rPr>
-                <w:rFonts w:ascii="Arial" w:hAnsi="Arial" w:cs="Arial"/>
-                <w:sz w:val="20"/>
-                <w:szCs w:val="20"/>
-              </w:rPr>
-              <w:t>&gt;</w:t>
+            <w:r>
+              <w:rPr>
+                <w:rFonts w:ascii="Arial" w:hAnsi="Arial" w:cs="Arial"/>
+                <w:sz w:val="20"/>
+                <w:szCs w:val="20"/>
+              </w:rPr>
+              <w:t>.&gt;&gt;</w:t>
+            </w:r>
+          </w:p>
+          <w:p>
+            <w:pPr>
+              <w:jc w:val="center"/>
+              <w:rPr>
+                <w:rFonts w:ascii="Arial" w:hAnsi="Arial" w:cs="Arial"/>
+                <w:sz w:val="20"/>
+                <w:szCs w:val="20"/>
+              </w:rPr>
+            </w:pPr>
+            <w:r>
+              <w:rPr>
+                <w:rFonts w:ascii="Arial" w:hAnsi="Arial" w:cs="Arial"/>
+                <w:sz w:val="20"/>
+                <w:szCs w:val="20"/>
+              </w:rPr>
+              <w:t>0</w:t>
+            </w:r>
+            <w:r>
+              <w:rPr>
+                <w:rFonts w:ascii="Arial" w:hAnsi="Arial" w:cs="Arial"/>
+                <w:sz w:val="20"/>
+                <w:szCs w:val="20"/>
+              </w:rPr>
+              <w:t>.662</w:t>
+            </w:r>
+            <w:r>
+              <w:rPr>
+                <w:rFonts w:ascii="Arial" w:hAnsi="Arial" w:cs="Arial"/>
+                <w:sz w:val="20"/>
+                <w:szCs w:val="20"/>
+              </w:rPr>
+              <w:t>5</w:t>
             </w:r>
           </w:p>
           <w:p>
@@ -1654,6 +1645,8 @@
                 <w:szCs w:val="20"/>
               </w:rPr>
             </w:pPr>
+            <w:bookmarkStart w:id="0" w:name="_GoBack"/>
+            <w:bookmarkEnd w:id="0"/>
           </w:p>
           <w:p>
             <w:pPr>
@@ -1719,8 +1712,6 @@
               </w:rPr>
               <w:t>Variables</w:t>
             </w:r>
-            <w:bookmarkStart w:id="0" w:name="_GoBack"/>
-            <w:bookmarkEnd w:id="0"/>
           </w:p>
         </w:tc>
         <w:tc>
@@ -1766,8 +1757,6 @@
                 <w:szCs w:val="20"/>
               </w:rPr>
             </w:pPr>
-            <w:proofErr w:type="spellStart"/>
-            <w:proofErr w:type="gramStart"/>
             <w:r>
               <w:rPr>
                 <w:rFonts w:ascii="Arial" w:hAnsi="Arial" w:cs="Arial"/>
@@ -1775,70 +1764,8 @@
                 <w:sz w:val="20"/>
                 <w:szCs w:val="20"/>
               </w:rPr>
-              <w:t>iGDP</w:t>
-            </w:r>
-            <w:proofErr w:type="spellEnd"/>
-            <w:proofErr w:type="gramEnd"/>
-            <w:r>
-              <w:rPr>
-                <w:rFonts w:ascii="Arial" w:hAnsi="Arial" w:cs="Arial"/>
-                <w:color w:val="FF0000"/>
-                <w:sz w:val="20"/>
-                <w:szCs w:val="20"/>
-              </w:rPr>
-              <w:t xml:space="preserve">, </w:t>
-            </w:r>
-            <w:proofErr w:type="spellStart"/>
-            <w:r>
-              <w:rPr>
-                <w:rFonts w:ascii="Arial" w:hAnsi="Arial" w:cs="Arial"/>
-                <w:color w:val="FF0000"/>
-                <w:sz w:val="20"/>
-                <w:szCs w:val="20"/>
-              </w:rPr>
-              <w:t>iKstkS.L</w:t>
-            </w:r>
-            <w:proofErr w:type="spellEnd"/>
-            <w:r>
-              <w:rPr>
-                <w:rFonts w:ascii="Arial" w:hAnsi="Arial" w:cs="Arial"/>
-                <w:color w:val="FF0000"/>
-                <w:sz w:val="20"/>
-                <w:szCs w:val="20"/>
-              </w:rPr>
-              <w:t xml:space="preserve">, </w:t>
-            </w:r>
-            <w:proofErr w:type="spellStart"/>
-            <w:r>
-              <w:rPr>
-                <w:rFonts w:ascii="Arial" w:hAnsi="Arial" w:cs="Arial"/>
-                <w:color w:val="FF0000"/>
-                <w:sz w:val="20"/>
-                <w:szCs w:val="20"/>
-              </w:rPr>
-              <w:t>iL</w:t>
-            </w:r>
-            <w:proofErr w:type="spellEnd"/>
-            <w:r>
-              <w:rPr>
-                <w:rFonts w:ascii="Arial" w:hAnsi="Arial" w:cs="Arial"/>
-                <w:color w:val="FF0000"/>
-                <w:sz w:val="20"/>
-                <w:szCs w:val="20"/>
-              </w:rPr>
-              <w:t xml:space="preserve">, </w:t>
-            </w:r>
-            <w:proofErr w:type="spellStart"/>
-            <w:r>
-              <w:rPr>
-                <w:rFonts w:ascii="Arial" w:hAnsi="Arial" w:cs="Arial"/>
-                <w:color w:val="FF0000"/>
-                <w:sz w:val="20"/>
-                <w:szCs w:val="20"/>
-              </w:rPr>
-              <w:t>iYear</w:t>
-            </w:r>
-            <w:proofErr w:type="spellEnd"/>
+              <w:t>iGDP, iKstkS.L, iL, iYear</w:t>
+            </w:r>
           </w:p>
         </w:tc>
         <w:tc>
@@ -1869,23 +1796,13 @@
           <w:szCs w:val="20"/>
         </w:rPr>
       </w:pPr>
-      <w:proofErr w:type="gramStart"/>
       <w:r>
         <w:rPr>
           <w:rFonts w:ascii="Arial" w:hAnsi="Arial" w:cs="Arial"/>
           <w:sz w:val="20"/>
           <w:szCs w:val="20"/>
         </w:rPr>
-        <w:t>Standard errors in parentheses and t stats in brackets.</w:t>
-      </w:r>
-      <w:proofErr w:type="gramEnd"/>
-      <w:r>
-        <w:rPr>
-          <w:rFonts w:ascii="Arial" w:hAnsi="Arial" w:cs="Arial"/>
-          <w:sz w:val="20"/>
-          <w:szCs w:val="20"/>
-        </w:rPr>
-        <w:t xml:space="preserve"> *** 1% significance level</w:t>
+        <w:t>Standard errors in parentheses and t stats in brackets. *** 1% significance level</w:t>
       </w:r>
     </w:p>
     <w:p>
@@ -1902,6 +1819,7 @@
           <w:sz w:val="20"/>
           <w:szCs w:val="20"/>
         </w:rPr>
+        <w:lastRenderedPageBreak/>
         <w:br w:type="page"/>
       </w:r>
     </w:p>
@@ -1941,38 +1859,7 @@
           <w:sz w:val="20"/>
           <w:szCs w:val="20"/>
         </w:rPr>
-        <w:t xml:space="preserve">Estimate Std. Error t value </w:t>
-      </w:r>
-      <w:proofErr w:type="spellStart"/>
-      <w:proofErr w:type="gramStart"/>
-      <w:r>
-        <w:rPr>
-          <w:rFonts w:ascii="Monaco" w:hAnsi="Monaco" w:cs="Arial"/>
-          <w:color w:val="FF0000"/>
-          <w:sz w:val="20"/>
-          <w:szCs w:val="20"/>
-        </w:rPr>
-        <w:t>Pr</w:t>
-      </w:r>
-      <w:proofErr w:type="spellEnd"/>
-      <w:r>
-        <w:rPr>
-          <w:rFonts w:ascii="Monaco" w:hAnsi="Monaco" w:cs="Arial"/>
-          <w:color w:val="FF0000"/>
-          <w:sz w:val="20"/>
-          <w:szCs w:val="20"/>
-        </w:rPr>
-        <w:t>(</w:t>
-      </w:r>
-      <w:proofErr w:type="gramEnd"/>
-      <w:r>
-        <w:rPr>
-          <w:rFonts w:ascii="Monaco" w:hAnsi="Monaco" w:cs="Arial"/>
-          <w:color w:val="FF0000"/>
-          <w:sz w:val="20"/>
-          <w:szCs w:val="20"/>
-        </w:rPr>
-        <w:t xml:space="preserve">&gt;|t|)    </w:t>
+        <w:t xml:space="preserve">Estimate Std. Error t value Pr(&gt;|t|)    </w:t>
       </w:r>
     </w:p>
     <w:p>
@@ -1985,7 +1872,6 @@
           <w:szCs w:val="20"/>
         </w:rPr>
       </w:pPr>
-      <w:proofErr w:type="gramStart"/>
       <w:r>
         <w:rPr>
           <w:rFonts w:ascii="Monaco" w:hAnsi="Monaco" w:cs="Arial"/>
@@ -1993,17 +1879,7 @@
           <w:sz w:val="20"/>
           <w:szCs w:val="20"/>
         </w:rPr>
-        <w:t>gamma</w:t>
-      </w:r>
-      <w:proofErr w:type="gramEnd"/>
-      <w:r>
-        <w:rPr>
-          <w:rFonts w:ascii="Monaco" w:hAnsi="Monaco" w:cs="Arial"/>
-          <w:color w:val="FF0000"/>
-          <w:sz w:val="20"/>
-          <w:szCs w:val="20"/>
-        </w:rPr>
-        <w:t xml:space="preserve">  0.998729   0.015376  64.955  &lt; 2e-16 ***</w:t>
+        <w:t>gamma  0.998729   0.015376  64.955  &lt; 2e-16 ***</w:t>
       </w:r>
     </w:p>
     <w:p>
@@ -2016,7 +1892,6 @@
           <w:szCs w:val="20"/>
         </w:rPr>
       </w:pPr>
-      <w:proofErr w:type="gramStart"/>
       <w:r>
         <w:rPr>
           <w:rFonts w:ascii="Monaco" w:hAnsi="Monaco" w:cs="Arial"/>
@@ -2024,17 +1899,7 @@
           <w:sz w:val="20"/>
           <w:szCs w:val="20"/>
         </w:rPr>
-        <w:t>lambda</w:t>
-      </w:r>
-      <w:proofErr w:type="gramEnd"/>
-      <w:r>
-        <w:rPr>
-          <w:rFonts w:ascii="Monaco" w:hAnsi="Monaco" w:cs="Arial"/>
-          <w:color w:val="FF0000"/>
-          <w:sz w:val="20"/>
-          <w:szCs w:val="20"/>
-        </w:rPr>
-        <w:t xml:space="preserve"> 0.012404   0.001403   8.839  &lt; 2e-16 ***</w:t>
+        <w:t>lambda 0.012404   0.001403   8.839  &lt; 2e-16 ***</w:t>
       </w:r>
     </w:p>
     <w:p>
@@ -2047,7 +1912,6 @@
           <w:szCs w:val="20"/>
         </w:rPr>
       </w:pPr>
-      <w:proofErr w:type="gramStart"/>
       <w:r>
         <w:rPr>
           <w:rFonts w:ascii="Monaco" w:hAnsi="Monaco" w:cs="Arial"/>
@@ -2055,17 +1919,7 @@
           <w:sz w:val="20"/>
           <w:szCs w:val="20"/>
         </w:rPr>
-        <w:t>delta</w:t>
-      </w:r>
-      <w:proofErr w:type="gramEnd"/>
-      <w:r>
-        <w:rPr>
-          <w:rFonts w:ascii="Monaco" w:hAnsi="Monaco" w:cs="Arial"/>
-          <w:color w:val="FF0000"/>
-          <w:sz w:val="20"/>
-          <w:szCs w:val="20"/>
-        </w:rPr>
-        <w:t xml:space="preserve">  0.983352   0.008734 112.583  &lt; 2e-16 ***</w:t>
+        <w:t>delta  0.983352   0.008734 112.583  &lt; 2e-16 ***</w:t>
       </w:r>
     </w:p>
     <w:p>
@@ -2078,7 +1932,6 @@
           <w:szCs w:val="20"/>
         </w:rPr>
       </w:pPr>
-      <w:proofErr w:type="gramStart"/>
       <w:r>
         <w:rPr>
           <w:rFonts w:ascii="Monaco" w:hAnsi="Monaco" w:cs="Arial"/>
@@ -2086,17 +1939,7 @@
           <w:sz w:val="20"/>
           <w:szCs w:val="20"/>
         </w:rPr>
-        <w:t>rho</w:t>
-      </w:r>
-      <w:proofErr w:type="gramEnd"/>
-      <w:r>
-        <w:rPr>
-          <w:rFonts w:ascii="Monaco" w:hAnsi="Monaco" w:cs="Arial"/>
-          <w:color w:val="FF0000"/>
-          <w:sz w:val="20"/>
-          <w:szCs w:val="20"/>
-        </w:rPr>
-        <w:t xml:space="preserve">    4.759607   0.799690   5.952 2.65e-09 ***</w:t>
+        <w:t>rho    4.759607   0.799690   5.952 2.65e-09 ***</w:t>
       </w:r>
     </w:p>
     <w:p>
@@ -2129,7 +1972,6 @@
           <w:szCs w:val="20"/>
         </w:rPr>
       </w:pPr>
-      <w:proofErr w:type="spellStart"/>
       <w:r>
         <w:rPr>
           <w:rFonts w:ascii="Monaco" w:hAnsi="Monaco" w:cs="Arial"/>
@@ -2137,37 +1979,7 @@
           <w:sz w:val="20"/>
           <w:szCs w:val="20"/>
         </w:rPr>
-        <w:t>Signif</w:t>
-      </w:r>
-      <w:proofErr w:type="spellEnd"/>
-      <w:r>
-        <w:rPr>
-          <w:rFonts w:ascii="Monaco" w:hAnsi="Monaco" w:cs="Arial"/>
-          <w:color w:val="FF0000"/>
-          <w:sz w:val="20"/>
-          <w:szCs w:val="20"/>
-        </w:rPr>
-        <w:t xml:space="preserve">. </w:t>
-      </w:r>
-      <w:proofErr w:type="gramStart"/>
-      <w:r>
-        <w:rPr>
-          <w:rFonts w:ascii="Monaco" w:hAnsi="Monaco" w:cs="Arial"/>
-          <w:color w:val="FF0000"/>
-          <w:sz w:val="20"/>
-          <w:szCs w:val="20"/>
-        </w:rPr>
-        <w:t>codes</w:t>
-      </w:r>
-      <w:proofErr w:type="gramEnd"/>
-      <w:r>
-        <w:rPr>
-          <w:rFonts w:ascii="Monaco" w:hAnsi="Monaco" w:cs="Arial"/>
-          <w:color w:val="FF0000"/>
-          <w:sz w:val="20"/>
-          <w:szCs w:val="20"/>
-        </w:rPr>
-        <w:t>:  0 ‘***’ 0.001 ‘**’ 0.01 ‘*’ 0.05 ‘.’ 0.1 ‘ ’ 1</w:t>
+        <w:t>Signif. codes:  0 ‘***’ 0.001 ‘**’ 0.01 ‘*’ 0.05 ‘.’ 0.1 ‘ ’ 1</w:t>
       </w:r>
     </w:p>
     <w:p>
@@ -2237,27 +2049,7 @@
           <w:sz w:val="24"/>
           <w:szCs w:val="24"/>
         </w:rPr>
-        <w:t>, using (</w:t>
-      </w:r>
-      <w:proofErr w:type="gramStart"/>
-      <w:r>
-        <w:rPr>
-          <w:rFonts w:ascii="Arial" w:hAnsi="Arial" w:cs="Arial"/>
-          <w:b/>
-          <w:sz w:val="24"/>
-          <w:szCs w:val="24"/>
-        </w:rPr>
-        <w:t>kl)e</w:t>
-      </w:r>
-      <w:proofErr w:type="gramEnd"/>
-      <w:r>
-        <w:rPr>
-          <w:rFonts w:ascii="Arial" w:hAnsi="Arial" w:cs="Arial"/>
-          <w:b/>
-          <w:sz w:val="24"/>
-          <w:szCs w:val="24"/>
-        </w:rPr>
-        <w:t xml:space="preserve"> nesting</w:t>
+        <w:t>, using (kl)e nesting</w:t>
       </w:r>
     </w:p>
     <w:tbl>
@@ -4341,27 +4133,7 @@
           <w:sz w:val="24"/>
           <w:szCs w:val="24"/>
         </w:rPr>
-        <w:t xml:space="preserve"> and (</w:t>
-      </w:r>
-      <w:proofErr w:type="gramStart"/>
-      <w:r>
-        <w:rPr>
-          <w:rFonts w:ascii="Arial" w:hAnsi="Arial" w:cs="Arial"/>
-          <w:b/>
-          <w:sz w:val="24"/>
-          <w:szCs w:val="24"/>
-        </w:rPr>
-        <w:t>kl)e</w:t>
-      </w:r>
-      <w:proofErr w:type="gramEnd"/>
-      <w:r>
-        <w:rPr>
-          <w:rFonts w:ascii="Arial" w:hAnsi="Arial" w:cs="Arial"/>
-          <w:b/>
-          <w:sz w:val="24"/>
-          <w:szCs w:val="24"/>
-        </w:rPr>
-        <w:t xml:space="preserve"> nesting</w:t>
+        <w:t xml:space="preserve"> and (kl)e nesting</w:t>
       </w:r>
     </w:p>
     <w:tbl>

</xml_diff>